<commit_message>
Zakończony komponent, z załączonym sprawozdaniem oraz wygenerowaną dokumentacją javadoc.
</commit_message>
<xml_diff>
--- a/FlowingText/Sprawozdanie.docx
+++ b/FlowingText/Sprawozdanie.docx
@@ -2,7 +2,1824 @@
 <file path=word/document.xml><?xml version="1.0" encoding="utf-8"?>
 <w:document xmlns:wpc="http://schemas.microsoft.com/office/word/2010/wordprocessingCanvas" xmlns:cx="http://schemas.microsoft.com/office/drawing/2014/chartex" xmlns:cx1="http://schemas.microsoft.com/office/drawing/2015/9/8/chartex" xmlns:cx2="http://schemas.microsoft.com/office/drawing/2015/10/21/chartex" xmlns:cx3="http://schemas.microsoft.com/office/drawing/2016/5/9/chartex" xmlns:cx4="http://schemas.microsoft.com/office/drawing/2016/5/10/chartex" xmlns:cx5="http://schemas.microsoft.com/office/drawing/2016/5/11/chartex" xmlns:cx6="http://schemas.microsoft.com/office/drawing/2016/5/12/chartex" xmlns:cx7="http://schemas.microsoft.com/office/drawing/2016/5/13/chartex" xmlns:cx8="http://schemas.microsoft.com/office/drawing/2016/5/14/chartex" xmlns:mc="http://schemas.openxmlformats.org/markup-compatibility/2006" xmlns:aink="http://schemas.microsoft.com/office/drawing/2016/ink" xmlns:am3d="http://schemas.microsoft.com/office/drawing/2017/model3d" xmlns:o="urn:schemas-microsoft-com:office:office" xmlns:r="http://schemas.openxmlformats.org/officeDocument/2006/relationships" xmlns:m="http://schemas.openxmlformats.org/officeDocument/2006/math" xmlns:v="urn:schemas-microsoft-com:vml" xmlns:wp14="http://schemas.microsoft.com/office/word/2010/wordprocessingDrawing" xmlns:wp="http://schemas.openxmlformats.org/drawingml/2006/wordprocessingDrawing" xmlns:w10="urn:schemas-microsoft-com:office:word" xmlns:w="http://schemas.openxmlformats.org/wordprocessingml/2006/main" xmlns:w14="http://schemas.microsoft.com/office/word/2010/wordml" xmlns:w15="http://schemas.microsoft.com/office/word/2012/wordml" xmlns:w16cid="http://schemas.microsoft.com/office/word/2016/wordml/cid" xmlns:w16se="http://schemas.microsoft.com/office/word/2015/wordml/symex" xmlns:wpg="http://schemas.microsoft.com/office/word/2010/wordprocessingGroup" xmlns:wpi="http://schemas.microsoft.com/office/word/2010/wordprocessingInk" xmlns:wne="http://schemas.microsoft.com/office/word/2006/wordml" xmlns:wps="http://schemas.microsoft.com/office/word/2010/wordprocessingShape" mc:Ignorable="w14 w15 w16se w16cid wp14">
   <w:body>
-    <w:p/>
+    <w:p>
+      <w:pPr>
+        <w:jc w:val="both"/>
+        <w:rPr>
+          <w:rFonts w:cstheme="minorHAnsi"/>
+          <w:sz w:val="26"/>
+          <w:szCs w:val="26"/>
+        </w:rPr>
+      </w:pPr>
+    </w:p>
+    <w:p>
+      <w:pPr>
+        <w:jc w:val="both"/>
+        <w:rPr>
+          <w:rFonts w:cstheme="minorHAnsi"/>
+          <w:sz w:val="26"/>
+          <w:szCs w:val="26"/>
+        </w:rPr>
+      </w:pPr>
+    </w:p>
+    <w:p>
+      <w:pPr>
+        <w:jc w:val="both"/>
+        <w:rPr>
+          <w:rFonts w:cstheme="minorHAnsi"/>
+          <w:b/>
+          <w:bCs/>
+          <w:sz w:val="30"/>
+          <w:szCs w:val="30"/>
+        </w:rPr>
+      </w:pPr>
+    </w:p>
+    <w:p>
+      <w:pPr>
+        <w:jc w:val="both"/>
+        <w:rPr>
+          <w:rFonts w:cstheme="minorHAnsi"/>
+          <w:b/>
+          <w:bCs/>
+          <w:sz w:val="30"/>
+          <w:szCs w:val="30"/>
+        </w:rPr>
+      </w:pPr>
+      <w:r>
+        <w:rPr>
+          <w:rFonts w:cstheme="minorHAnsi"/>
+          <w:b/>
+          <w:bCs/>
+          <w:sz w:val="30"/>
+          <w:szCs w:val="30"/>
+        </w:rPr>
+        <w:t>Zastosowanie programowania komponentowego</w:t>
+      </w:r>
+    </w:p>
+    <w:p>
+      <w:pPr>
+        <w:jc w:val="both"/>
+        <w:rPr>
+          <w:rFonts w:cstheme="minorHAnsi"/>
+          <w:b/>
+          <w:bCs/>
+          <w:sz w:val="30"/>
+          <w:szCs w:val="30"/>
+        </w:rPr>
+      </w:pPr>
+    </w:p>
+    <w:p>
+      <w:pPr>
+        <w:jc w:val="both"/>
+        <w:rPr>
+          <w:rFonts w:cstheme="minorHAnsi"/>
+          <w:b/>
+          <w:bCs/>
+          <w:sz w:val="30"/>
+          <w:szCs w:val="30"/>
+        </w:rPr>
+      </w:pPr>
+      <w:r>
+        <w:rPr>
+          <w:rFonts w:cstheme="minorHAnsi"/>
+          <w:b/>
+          <w:bCs/>
+          <w:sz w:val="30"/>
+          <w:szCs w:val="30"/>
+        </w:rPr>
+        <w:t>Projekt</w:t>
+      </w:r>
+    </w:p>
+    <w:p>
+      <w:pPr>
+        <w:jc w:val="both"/>
+        <w:rPr>
+          <w:rFonts w:cstheme="minorHAnsi"/>
+          <w:b/>
+          <w:bCs/>
+          <w:sz w:val="30"/>
+          <w:szCs w:val="30"/>
+        </w:rPr>
+      </w:pPr>
+    </w:p>
+    <w:p>
+      <w:pPr>
+        <w:jc w:val="both"/>
+        <w:rPr>
+          <w:rFonts w:cstheme="minorHAnsi"/>
+          <w:b/>
+          <w:bCs/>
+          <w:sz w:val="30"/>
+          <w:szCs w:val="30"/>
+        </w:rPr>
+      </w:pPr>
+      <w:r>
+        <w:rPr>
+          <w:rFonts w:cstheme="minorHAnsi"/>
+          <w:b/>
+          <w:bCs/>
+          <w:sz w:val="30"/>
+          <w:szCs w:val="30"/>
+        </w:rPr>
+        <w:t>Temat:  Tablica rastrowa z płynącym tekstem</w:t>
+      </w:r>
+    </w:p>
+    <w:p>
+      <w:pPr>
+        <w:jc w:val="both"/>
+        <w:rPr>
+          <w:rFonts w:cstheme="minorHAnsi"/>
+          <w:b/>
+          <w:bCs/>
+          <w:sz w:val="30"/>
+          <w:szCs w:val="30"/>
+        </w:rPr>
+      </w:pPr>
+    </w:p>
+    <w:p>
+      <w:pPr>
+        <w:jc w:val="both"/>
+        <w:rPr>
+          <w:rFonts w:cstheme="minorHAnsi"/>
+          <w:sz w:val="26"/>
+          <w:szCs w:val="26"/>
+        </w:rPr>
+      </w:pPr>
+    </w:p>
+    <w:p>
+      <w:pPr>
+        <w:jc w:val="both"/>
+        <w:rPr>
+          <w:rFonts w:cstheme="minorHAnsi"/>
+          <w:sz w:val="26"/>
+          <w:szCs w:val="26"/>
+        </w:rPr>
+      </w:pPr>
+    </w:p>
+    <w:p>
+      <w:pPr>
+        <w:jc w:val="both"/>
+        <w:rPr>
+          <w:rFonts w:cstheme="minorHAnsi"/>
+          <w:sz w:val="26"/>
+          <w:szCs w:val="26"/>
+        </w:rPr>
+      </w:pPr>
+    </w:p>
+    <w:p>
+      <w:pPr>
+        <w:jc w:val="both"/>
+        <w:rPr>
+          <w:rFonts w:cstheme="minorHAnsi"/>
+          <w:sz w:val="26"/>
+          <w:szCs w:val="26"/>
+        </w:rPr>
+      </w:pPr>
+    </w:p>
+    <w:p>
+      <w:pPr>
+        <w:jc w:val="both"/>
+        <w:rPr>
+          <w:rFonts w:cstheme="minorHAnsi"/>
+          <w:sz w:val="26"/>
+          <w:szCs w:val="26"/>
+        </w:rPr>
+      </w:pPr>
+    </w:p>
+    <w:p>
+      <w:pPr>
+        <w:jc w:val="both"/>
+        <w:rPr>
+          <w:rFonts w:cstheme="minorHAnsi"/>
+          <w:sz w:val="26"/>
+          <w:szCs w:val="26"/>
+        </w:rPr>
+      </w:pPr>
+    </w:p>
+    <w:p>
+      <w:pPr>
+        <w:jc w:val="both"/>
+        <w:rPr>
+          <w:rFonts w:cstheme="minorHAnsi"/>
+          <w:sz w:val="26"/>
+          <w:szCs w:val="26"/>
+        </w:rPr>
+      </w:pPr>
+    </w:p>
+    <w:p>
+      <w:pPr>
+        <w:jc w:val="both"/>
+        <w:rPr>
+          <w:rFonts w:cstheme="minorHAnsi"/>
+          <w:sz w:val="26"/>
+          <w:szCs w:val="26"/>
+        </w:rPr>
+      </w:pPr>
+    </w:p>
+    <w:p>
+      <w:pPr>
+        <w:jc w:val="both"/>
+        <w:rPr>
+          <w:rFonts w:cstheme="minorHAnsi"/>
+          <w:sz w:val="26"/>
+          <w:szCs w:val="26"/>
+        </w:rPr>
+      </w:pPr>
+    </w:p>
+    <w:p>
+      <w:pPr>
+        <w:jc w:val="both"/>
+        <w:rPr>
+          <w:rFonts w:cstheme="minorHAnsi"/>
+          <w:sz w:val="26"/>
+          <w:szCs w:val="26"/>
+        </w:rPr>
+      </w:pPr>
+    </w:p>
+    <w:p>
+      <w:pPr>
+        <w:jc w:val="both"/>
+        <w:rPr>
+          <w:rFonts w:cstheme="minorHAnsi"/>
+          <w:sz w:val="26"/>
+          <w:szCs w:val="26"/>
+        </w:rPr>
+      </w:pPr>
+    </w:p>
+    <w:p>
+      <w:pPr>
+        <w:jc w:val="both"/>
+        <w:rPr>
+          <w:rFonts w:cstheme="minorHAnsi"/>
+          <w:sz w:val="26"/>
+          <w:szCs w:val="26"/>
+        </w:rPr>
+      </w:pPr>
+    </w:p>
+    <w:p>
+      <w:pPr>
+        <w:jc w:val="both"/>
+        <w:rPr>
+          <w:rFonts w:cstheme="minorHAnsi"/>
+          <w:sz w:val="26"/>
+          <w:szCs w:val="26"/>
+        </w:rPr>
+      </w:pPr>
+      <w:r>
+        <w:rPr>
+          <w:rFonts w:cstheme="minorHAnsi"/>
+          <w:sz w:val="26"/>
+          <w:szCs w:val="26"/>
+        </w:rPr>
+        <w:t>Informatyka Zaoczna</w:t>
+      </w:r>
+    </w:p>
+    <w:p>
+      <w:pPr>
+        <w:jc w:val="both"/>
+        <w:rPr>
+          <w:rFonts w:cstheme="minorHAnsi"/>
+          <w:sz w:val="26"/>
+          <w:szCs w:val="26"/>
+        </w:rPr>
+      </w:pPr>
+      <w:r>
+        <w:rPr>
+          <w:rFonts w:cstheme="minorHAnsi"/>
+          <w:sz w:val="26"/>
+          <w:szCs w:val="26"/>
+        </w:rPr>
+        <w:t>6</w:t>
+      </w:r>
+      <w:r>
+        <w:rPr>
+          <w:rFonts w:cstheme="minorHAnsi"/>
+          <w:sz w:val="26"/>
+          <w:szCs w:val="26"/>
+        </w:rPr>
+        <w:t>-</w:t>
+      </w:r>
+      <w:r>
+        <w:rPr>
+          <w:rFonts w:cstheme="minorHAnsi"/>
+          <w:sz w:val="26"/>
+          <w:szCs w:val="26"/>
+        </w:rPr>
+        <w:t>ty semestr</w:t>
+      </w:r>
+      <w:r>
+        <w:rPr>
+          <w:rFonts w:cstheme="minorHAnsi"/>
+          <w:sz w:val="26"/>
+          <w:szCs w:val="26"/>
+        </w:rPr>
+        <w:t>, rok 2019/20</w:t>
+      </w:r>
+    </w:p>
+    <w:p>
+      <w:pPr>
+        <w:jc w:val="both"/>
+        <w:rPr>
+          <w:rFonts w:cstheme="minorHAnsi"/>
+          <w:sz w:val="26"/>
+          <w:szCs w:val="26"/>
+        </w:rPr>
+      </w:pPr>
+      <w:r>
+        <w:rPr>
+          <w:rFonts w:cstheme="minorHAnsi"/>
+          <w:sz w:val="26"/>
+          <w:szCs w:val="26"/>
+        </w:rPr>
+        <w:t>Autorzy</w:t>
+      </w:r>
+      <w:r>
+        <w:rPr>
+          <w:rFonts w:cstheme="minorHAnsi"/>
+          <w:sz w:val="26"/>
+          <w:szCs w:val="26"/>
+        </w:rPr>
+        <w:t>:</w:t>
+      </w:r>
+    </w:p>
+    <w:p>
+      <w:pPr>
+        <w:jc w:val="both"/>
+        <w:rPr>
+          <w:rFonts w:cstheme="minorHAnsi"/>
+          <w:sz w:val="26"/>
+          <w:szCs w:val="26"/>
+        </w:rPr>
+      </w:pPr>
+      <w:r>
+        <w:rPr>
+          <w:rFonts w:cstheme="minorHAnsi"/>
+          <w:sz w:val="26"/>
+          <w:szCs w:val="26"/>
+        </w:rPr>
+        <w:t>Lewandowski Adam</w:t>
+      </w:r>
+    </w:p>
+    <w:p>
+      <w:pPr>
+        <w:jc w:val="both"/>
+        <w:rPr>
+          <w:rFonts w:cstheme="minorHAnsi"/>
+          <w:sz w:val="26"/>
+          <w:szCs w:val="26"/>
+        </w:rPr>
+      </w:pPr>
+      <w:r>
+        <w:rPr>
+          <w:rFonts w:cstheme="minorHAnsi"/>
+          <w:sz w:val="26"/>
+          <w:szCs w:val="26"/>
+        </w:rPr>
+        <w:t>Wojnicz Adam</w:t>
+      </w:r>
+    </w:p>
+    <w:p>
+      <w:pPr>
+        <w:jc w:val="both"/>
+        <w:rPr>
+          <w:rFonts w:cstheme="minorHAnsi"/>
+          <w:sz w:val="26"/>
+          <w:szCs w:val="26"/>
+        </w:rPr>
+      </w:pPr>
+      <w:r>
+        <w:rPr>
+          <w:rFonts w:cstheme="minorHAnsi"/>
+          <w:sz w:val="26"/>
+          <w:szCs w:val="26"/>
+        </w:rPr>
+        <w:t>Jarosz Michał</w:t>
+      </w:r>
+    </w:p>
+    <w:p>
+      <w:pPr>
+        <w:jc w:val="both"/>
+        <w:rPr>
+          <w:rFonts w:cstheme="minorHAnsi"/>
+          <w:sz w:val="26"/>
+          <w:szCs w:val="26"/>
+        </w:rPr>
+      </w:pPr>
+      <w:r>
+        <w:rPr>
+          <w:rFonts w:cstheme="minorHAnsi"/>
+          <w:sz w:val="26"/>
+          <w:szCs w:val="26"/>
+        </w:rPr>
+        <w:lastRenderedPageBreak/>
+        <w:t>Przeznaczenie komponentu.</w:t>
+      </w:r>
+    </w:p>
+    <w:p>
+      <w:pPr>
+        <w:jc w:val="both"/>
+        <w:rPr>
+          <w:rFonts w:cstheme="minorHAnsi"/>
+          <w:sz w:val="26"/>
+          <w:szCs w:val="26"/>
+        </w:rPr>
+      </w:pPr>
+      <w:r>
+        <w:rPr>
+          <w:rFonts w:cstheme="minorHAnsi"/>
+          <w:sz w:val="26"/>
+          <w:szCs w:val="26"/>
+        </w:rPr>
+        <w:tab/>
+        <w:t xml:space="preserve">Celem projektu jest przygotowanie komponentu zbudowanego na bazie </w:t>
+      </w:r>
+      <w:proofErr w:type="spellStart"/>
+      <w:r>
+        <w:rPr>
+          <w:rFonts w:cstheme="minorHAnsi"/>
+          <w:sz w:val="26"/>
+          <w:szCs w:val="26"/>
+        </w:rPr>
+        <w:t>JPanel</w:t>
+      </w:r>
+      <w:proofErr w:type="spellEnd"/>
+      <w:r>
+        <w:rPr>
+          <w:rFonts w:cstheme="minorHAnsi"/>
+          <w:sz w:val="26"/>
+          <w:szCs w:val="26"/>
+        </w:rPr>
+        <w:t xml:space="preserve">, służącego go wyświetlania </w:t>
+      </w:r>
+      <w:r>
+        <w:rPr>
+          <w:rFonts w:cstheme="minorHAnsi"/>
+          <w:sz w:val="26"/>
+          <w:szCs w:val="26"/>
+        </w:rPr>
+        <w:t xml:space="preserve">„płynących” </w:t>
+      </w:r>
+      <w:r>
+        <w:rPr>
+          <w:rFonts w:cstheme="minorHAnsi"/>
+          <w:sz w:val="26"/>
+          <w:szCs w:val="26"/>
+        </w:rPr>
+        <w:t>komunikatów na tablicy rastrowej. Komponent ma następujące właściwości, umożliwiające dopasowanie go do potrzeb różnych projektów:</w:t>
+      </w:r>
+    </w:p>
+    <w:p>
+      <w:pPr>
+        <w:pStyle w:val="Akapitzlist"/>
+        <w:numPr>
+          <w:ilvl w:val="0"/>
+          <w:numId w:val="1"/>
+        </w:numPr>
+        <w:jc w:val="both"/>
+        <w:rPr>
+          <w:rFonts w:cstheme="minorHAnsi"/>
+          <w:sz w:val="26"/>
+          <w:szCs w:val="26"/>
+        </w:rPr>
+      </w:pPr>
+      <w:r>
+        <w:rPr>
+          <w:rFonts w:cstheme="minorHAnsi"/>
+          <w:sz w:val="26"/>
+          <w:szCs w:val="26"/>
+        </w:rPr>
+        <w:t>Rozdzielczość tablicy –</w:t>
+      </w:r>
+      <w:r>
+        <w:rPr>
+          <w:rFonts w:cstheme="minorHAnsi"/>
+          <w:sz w:val="26"/>
+          <w:szCs w:val="26"/>
+        </w:rPr>
+        <w:t xml:space="preserve"> </w:t>
+      </w:r>
+      <w:r>
+        <w:rPr>
+          <w:rFonts w:cstheme="minorHAnsi"/>
+          <w:sz w:val="26"/>
+          <w:szCs w:val="26"/>
+        </w:rPr>
+        <w:t>3 zakresy.</w:t>
+      </w:r>
+    </w:p>
+    <w:p>
+      <w:pPr>
+        <w:pStyle w:val="Akapitzlist"/>
+        <w:jc w:val="both"/>
+        <w:rPr>
+          <w:rFonts w:cstheme="minorHAnsi"/>
+          <w:sz w:val="26"/>
+          <w:szCs w:val="26"/>
+        </w:rPr>
+      </w:pPr>
+      <w:r>
+        <w:rPr>
+          <w:rFonts w:cstheme="minorHAnsi"/>
+          <w:sz w:val="26"/>
+          <w:szCs w:val="26"/>
+        </w:rPr>
+        <w:t>Jako parametr decydujący o rozdzielczości przyjęliśmy ilość punktów świetlnych w pionie. Jako, że punkt świetlny niezależnie od kształtu „żarówki”, zawsze jest kwadratem, zatem rozdzielczość w poziomie zależy od szerokości komponentu wstawionego do aplikacji i jest obliczana na bieżąco. Co do kształtu „żarówki” umożliwiliśmy wybór z następujących opcji:</w:t>
+      </w:r>
+    </w:p>
+    <w:p>
+      <w:pPr>
+        <w:pStyle w:val="Akapitzlist"/>
+        <w:numPr>
+          <w:ilvl w:val="0"/>
+          <w:numId w:val="2"/>
+        </w:numPr>
+        <w:jc w:val="both"/>
+        <w:rPr>
+          <w:rFonts w:cstheme="minorHAnsi"/>
+          <w:sz w:val="26"/>
+          <w:szCs w:val="26"/>
+        </w:rPr>
+      </w:pPr>
+      <w:proofErr w:type="spellStart"/>
+      <w:r>
+        <w:rPr>
+          <w:rFonts w:cstheme="minorHAnsi"/>
+          <w:sz w:val="26"/>
+          <w:szCs w:val="26"/>
+        </w:rPr>
+        <w:t>FullPoint</w:t>
+      </w:r>
+      <w:proofErr w:type="spellEnd"/>
+      <w:r>
+        <w:rPr>
+          <w:rFonts w:cstheme="minorHAnsi"/>
+          <w:sz w:val="26"/>
+          <w:szCs w:val="26"/>
+        </w:rPr>
+        <w:t xml:space="preserve"> – pełen kwadrat,</w:t>
+      </w:r>
+    </w:p>
+    <w:p>
+      <w:pPr>
+        <w:pStyle w:val="Akapitzlist"/>
+        <w:numPr>
+          <w:ilvl w:val="0"/>
+          <w:numId w:val="2"/>
+        </w:numPr>
+        <w:jc w:val="both"/>
+        <w:rPr>
+          <w:rFonts w:cstheme="minorHAnsi"/>
+          <w:sz w:val="26"/>
+          <w:szCs w:val="26"/>
+        </w:rPr>
+      </w:pPr>
+      <w:proofErr w:type="spellStart"/>
+      <w:r>
+        <w:rPr>
+          <w:rFonts w:cstheme="minorHAnsi"/>
+          <w:sz w:val="26"/>
+          <w:szCs w:val="26"/>
+        </w:rPr>
+        <w:t>Circle</w:t>
+      </w:r>
+      <w:proofErr w:type="spellEnd"/>
+      <w:r>
+        <w:rPr>
+          <w:rFonts w:cstheme="minorHAnsi"/>
+          <w:sz w:val="26"/>
+          <w:szCs w:val="26"/>
+        </w:rPr>
+        <w:t xml:space="preserve"> – koło o średnicy równej wysokości punktu świetlnego,</w:t>
+      </w:r>
+    </w:p>
+    <w:p>
+      <w:pPr>
+        <w:pStyle w:val="Akapitzlist"/>
+        <w:numPr>
+          <w:ilvl w:val="0"/>
+          <w:numId w:val="2"/>
+        </w:numPr>
+        <w:jc w:val="both"/>
+        <w:rPr>
+          <w:rFonts w:cstheme="minorHAnsi"/>
+          <w:sz w:val="26"/>
+          <w:szCs w:val="26"/>
+        </w:rPr>
+      </w:pPr>
+      <w:proofErr w:type="spellStart"/>
+      <w:r>
+        <w:rPr>
+          <w:rFonts w:cstheme="minorHAnsi"/>
+          <w:sz w:val="26"/>
+          <w:szCs w:val="26"/>
+        </w:rPr>
+        <w:t>Square</w:t>
+      </w:r>
+      <w:proofErr w:type="spellEnd"/>
+      <w:r>
+        <w:rPr>
+          <w:rFonts w:cstheme="minorHAnsi"/>
+          <w:sz w:val="26"/>
+          <w:szCs w:val="26"/>
+        </w:rPr>
+        <w:t xml:space="preserve"> – kwadrat, ale nie wypełniający całego punktu świetlnego, mniejszy od rozmiaru punktu świetlnego o 2 pi</w:t>
+      </w:r>
+      <w:r>
+        <w:rPr>
+          <w:rFonts w:cstheme="minorHAnsi"/>
+          <w:sz w:val="26"/>
+          <w:szCs w:val="26"/>
+        </w:rPr>
+        <w:t>ks</w:t>
+      </w:r>
+      <w:r>
+        <w:rPr>
+          <w:rFonts w:cstheme="minorHAnsi"/>
+          <w:sz w:val="26"/>
+          <w:szCs w:val="26"/>
+        </w:rPr>
+        <w:t>ele w pionie i 2 w poziomie,</w:t>
+      </w:r>
+    </w:p>
+    <w:p>
+      <w:pPr>
+        <w:pStyle w:val="Akapitzlist"/>
+        <w:numPr>
+          <w:ilvl w:val="0"/>
+          <w:numId w:val="2"/>
+        </w:numPr>
+        <w:jc w:val="both"/>
+        <w:rPr>
+          <w:rFonts w:cstheme="minorHAnsi"/>
+          <w:sz w:val="26"/>
+          <w:szCs w:val="26"/>
+        </w:rPr>
+      </w:pPr>
+      <w:r>
+        <w:rPr>
+          <w:rFonts w:cstheme="minorHAnsi"/>
+          <w:sz w:val="26"/>
+          <w:szCs w:val="26"/>
+        </w:rPr>
+        <w:t>Triangle – trójkąt wpisany w punkt świetlny,</w:t>
+      </w:r>
+    </w:p>
+    <w:p>
+      <w:pPr>
+        <w:pStyle w:val="Akapitzlist"/>
+        <w:numPr>
+          <w:ilvl w:val="0"/>
+          <w:numId w:val="2"/>
+        </w:numPr>
+        <w:jc w:val="both"/>
+        <w:rPr>
+          <w:rFonts w:cstheme="minorHAnsi"/>
+          <w:sz w:val="26"/>
+          <w:szCs w:val="26"/>
+        </w:rPr>
+      </w:pPr>
+      <w:proofErr w:type="spellStart"/>
+      <w:r>
+        <w:rPr>
+          <w:rFonts w:cstheme="minorHAnsi"/>
+          <w:sz w:val="26"/>
+          <w:szCs w:val="26"/>
+        </w:rPr>
+        <w:t>Diamond</w:t>
+      </w:r>
+      <w:proofErr w:type="spellEnd"/>
+      <w:r>
+        <w:rPr>
+          <w:rFonts w:cstheme="minorHAnsi"/>
+          <w:sz w:val="26"/>
+          <w:szCs w:val="26"/>
+        </w:rPr>
+        <w:t xml:space="preserve"> – „diamencik”, znak przypominający znak „karo”.</w:t>
+      </w:r>
+    </w:p>
+    <w:p>
+      <w:pPr>
+        <w:pStyle w:val="Akapitzlist"/>
+        <w:numPr>
+          <w:ilvl w:val="0"/>
+          <w:numId w:val="1"/>
+        </w:numPr>
+        <w:jc w:val="both"/>
+        <w:rPr>
+          <w:rFonts w:cstheme="minorHAnsi"/>
+          <w:sz w:val="26"/>
+          <w:szCs w:val="26"/>
+        </w:rPr>
+      </w:pPr>
+      <w:r>
+        <w:rPr>
+          <w:rFonts w:cstheme="minorHAnsi"/>
+          <w:sz w:val="26"/>
+          <w:szCs w:val="26"/>
+        </w:rPr>
+        <w:t>Wyświetlanie ramki dookoła tablicy rastrowej. Ramka ma możliwość zmiany pomiędzy trzema grubościami:</w:t>
+      </w:r>
+    </w:p>
+    <w:p>
+      <w:pPr>
+        <w:pStyle w:val="Akapitzlist"/>
+        <w:numPr>
+          <w:ilvl w:val="0"/>
+          <w:numId w:val="3"/>
+        </w:numPr>
+        <w:jc w:val="both"/>
+        <w:rPr>
+          <w:rFonts w:cstheme="minorHAnsi"/>
+          <w:sz w:val="26"/>
+          <w:szCs w:val="26"/>
+        </w:rPr>
+      </w:pPr>
+      <w:proofErr w:type="spellStart"/>
+      <w:r>
+        <w:rPr>
+          <w:rFonts w:cstheme="minorHAnsi"/>
+          <w:sz w:val="26"/>
+          <w:szCs w:val="26"/>
+        </w:rPr>
+        <w:t>Thin</w:t>
+      </w:r>
+      <w:proofErr w:type="spellEnd"/>
+    </w:p>
+    <w:p>
+      <w:pPr>
+        <w:pStyle w:val="Akapitzlist"/>
+        <w:numPr>
+          <w:ilvl w:val="0"/>
+          <w:numId w:val="3"/>
+        </w:numPr>
+        <w:jc w:val="both"/>
+        <w:rPr>
+          <w:rFonts w:cstheme="minorHAnsi"/>
+          <w:sz w:val="26"/>
+          <w:szCs w:val="26"/>
+        </w:rPr>
+      </w:pPr>
+      <w:proofErr w:type="spellStart"/>
+      <w:r>
+        <w:rPr>
+          <w:rFonts w:cstheme="minorHAnsi"/>
+          <w:sz w:val="26"/>
+          <w:szCs w:val="26"/>
+        </w:rPr>
+        <w:t>Normal</w:t>
+      </w:r>
+      <w:proofErr w:type="spellEnd"/>
+    </w:p>
+    <w:p>
+      <w:pPr>
+        <w:pStyle w:val="Akapitzlist"/>
+        <w:numPr>
+          <w:ilvl w:val="0"/>
+          <w:numId w:val="3"/>
+        </w:numPr>
+        <w:jc w:val="both"/>
+        <w:rPr>
+          <w:rFonts w:cstheme="minorHAnsi"/>
+          <w:sz w:val="26"/>
+          <w:szCs w:val="26"/>
+        </w:rPr>
+      </w:pPr>
+      <w:proofErr w:type="spellStart"/>
+      <w:r>
+        <w:rPr>
+          <w:rFonts w:cstheme="minorHAnsi"/>
+          <w:sz w:val="26"/>
+          <w:szCs w:val="26"/>
+        </w:rPr>
+        <w:t>Bold</w:t>
+      </w:r>
+      <w:proofErr w:type="spellEnd"/>
+    </w:p>
+    <w:p>
+      <w:pPr>
+        <w:pStyle w:val="Akapitzlist"/>
+        <w:numPr>
+          <w:ilvl w:val="0"/>
+          <w:numId w:val="1"/>
+        </w:numPr>
+        <w:jc w:val="both"/>
+        <w:rPr>
+          <w:rFonts w:cstheme="minorHAnsi"/>
+          <w:sz w:val="26"/>
+          <w:szCs w:val="26"/>
+        </w:rPr>
+      </w:pPr>
+      <w:r>
+        <w:rPr>
+          <w:rFonts w:cstheme="minorHAnsi"/>
+          <w:sz w:val="26"/>
+          <w:szCs w:val="26"/>
+        </w:rPr>
+        <w:t>Możliwość modyfikowania kolorów:</w:t>
+      </w:r>
+    </w:p>
+    <w:p>
+      <w:pPr>
+        <w:pStyle w:val="Akapitzlist"/>
+        <w:numPr>
+          <w:ilvl w:val="0"/>
+          <w:numId w:val="4"/>
+        </w:numPr>
+        <w:jc w:val="both"/>
+        <w:rPr>
+          <w:rFonts w:cstheme="minorHAnsi"/>
+          <w:sz w:val="26"/>
+          <w:szCs w:val="26"/>
+        </w:rPr>
+      </w:pPr>
+      <w:r>
+        <w:rPr>
+          <w:rFonts w:cstheme="minorHAnsi"/>
+          <w:sz w:val="26"/>
+          <w:szCs w:val="26"/>
+        </w:rPr>
+        <w:t>punktu zapalonego</w:t>
+      </w:r>
+    </w:p>
+    <w:p>
+      <w:pPr>
+        <w:pStyle w:val="Akapitzlist"/>
+        <w:numPr>
+          <w:ilvl w:val="0"/>
+          <w:numId w:val="4"/>
+        </w:numPr>
+        <w:jc w:val="both"/>
+        <w:rPr>
+          <w:rFonts w:cstheme="minorHAnsi"/>
+          <w:sz w:val="26"/>
+          <w:szCs w:val="26"/>
+        </w:rPr>
+      </w:pPr>
+      <w:r>
+        <w:rPr>
+          <w:rFonts w:cstheme="minorHAnsi"/>
+          <w:sz w:val="26"/>
+          <w:szCs w:val="26"/>
+        </w:rPr>
+        <w:t>punktu zgaszonego</w:t>
+      </w:r>
+    </w:p>
+    <w:p>
+      <w:pPr>
+        <w:pStyle w:val="Akapitzlist"/>
+        <w:numPr>
+          <w:ilvl w:val="0"/>
+          <w:numId w:val="4"/>
+        </w:numPr>
+        <w:jc w:val="both"/>
+        <w:rPr>
+          <w:rFonts w:cstheme="minorHAnsi"/>
+          <w:sz w:val="26"/>
+          <w:szCs w:val="26"/>
+        </w:rPr>
+      </w:pPr>
+      <w:r>
+        <w:rPr>
+          <w:rFonts w:cstheme="minorHAnsi"/>
+          <w:sz w:val="26"/>
+          <w:szCs w:val="26"/>
+        </w:rPr>
+        <w:t>tła widocznego pomiędzy punktami świetlnymi</w:t>
+      </w:r>
+    </w:p>
+    <w:p>
+      <w:pPr>
+        <w:pStyle w:val="Akapitzlist"/>
+        <w:numPr>
+          <w:ilvl w:val="0"/>
+          <w:numId w:val="4"/>
+        </w:numPr>
+        <w:jc w:val="both"/>
+        <w:rPr>
+          <w:rFonts w:cstheme="minorHAnsi"/>
+          <w:sz w:val="26"/>
+          <w:szCs w:val="26"/>
+        </w:rPr>
+      </w:pPr>
+      <w:r>
+        <w:rPr>
+          <w:rFonts w:cstheme="minorHAnsi"/>
+          <w:sz w:val="26"/>
+          <w:szCs w:val="26"/>
+        </w:rPr>
+        <w:t>ramki</w:t>
+      </w:r>
+    </w:p>
+    <w:p>
+      <w:pPr>
+        <w:pStyle w:val="Akapitzlist"/>
+        <w:numPr>
+          <w:ilvl w:val="0"/>
+          <w:numId w:val="4"/>
+        </w:numPr>
+        <w:jc w:val="both"/>
+        <w:rPr>
+          <w:rFonts w:cstheme="minorHAnsi"/>
+          <w:sz w:val="26"/>
+          <w:szCs w:val="26"/>
+        </w:rPr>
+      </w:pPr>
+      <w:r>
+        <w:rPr>
+          <w:rFonts w:cstheme="minorHAnsi"/>
+          <w:sz w:val="26"/>
+          <w:szCs w:val="26"/>
+        </w:rPr>
+        <w:t xml:space="preserve">siatki okalającej punkty świetlne (siatka może być włączana lub wyłączana) </w:t>
+      </w:r>
+    </w:p>
+    <w:p>
+      <w:pPr>
+        <w:pStyle w:val="Akapitzlist"/>
+        <w:numPr>
+          <w:ilvl w:val="0"/>
+          <w:numId w:val="1"/>
+        </w:numPr>
+        <w:jc w:val="both"/>
+        <w:rPr>
+          <w:rFonts w:cstheme="minorHAnsi"/>
+          <w:sz w:val="26"/>
+          <w:szCs w:val="26"/>
+        </w:rPr>
+      </w:pPr>
+      <w:r>
+        <w:rPr>
+          <w:rFonts w:cstheme="minorHAnsi"/>
+          <w:sz w:val="26"/>
+          <w:szCs w:val="26"/>
+        </w:rPr>
+        <w:t>Szybkość płynięcia tekstu</w:t>
+      </w:r>
+    </w:p>
+    <w:p>
+      <w:pPr>
+        <w:pStyle w:val="Akapitzlist"/>
+        <w:numPr>
+          <w:ilvl w:val="0"/>
+          <w:numId w:val="1"/>
+        </w:numPr>
+        <w:jc w:val="both"/>
+        <w:rPr>
+          <w:rFonts w:cstheme="minorHAnsi"/>
+          <w:sz w:val="26"/>
+          <w:szCs w:val="26"/>
+        </w:rPr>
+      </w:pPr>
+      <w:r>
+        <w:rPr>
+          <w:rFonts w:cstheme="minorHAnsi"/>
+          <w:sz w:val="26"/>
+          <w:szCs w:val="26"/>
+        </w:rPr>
+        <w:t>Treść prezentowanego komunikatu.</w:t>
+      </w:r>
+    </w:p>
+    <w:p>
+      <w:pPr>
+        <w:pStyle w:val="Akapitzlist"/>
+        <w:numPr>
+          <w:ilvl w:val="0"/>
+          <w:numId w:val="1"/>
+        </w:numPr>
+        <w:jc w:val="both"/>
+        <w:rPr>
+          <w:rFonts w:cstheme="minorHAnsi"/>
+          <w:sz w:val="26"/>
+          <w:szCs w:val="26"/>
+        </w:rPr>
+      </w:pPr>
+      <w:r>
+        <w:rPr>
+          <w:rFonts w:cstheme="minorHAnsi"/>
+          <w:sz w:val="26"/>
+          <w:szCs w:val="26"/>
+        </w:rPr>
+        <w:t>Krój czcionki, użytej do wyświetlenia napisu.</w:t>
+      </w:r>
+    </w:p>
+    <w:p>
+      <w:pPr>
+        <w:pStyle w:val="Akapitzlist"/>
+        <w:numPr>
+          <w:ilvl w:val="0"/>
+          <w:numId w:val="1"/>
+        </w:numPr>
+        <w:jc w:val="both"/>
+        <w:rPr>
+          <w:rFonts w:cstheme="minorHAnsi"/>
+          <w:sz w:val="26"/>
+          <w:szCs w:val="26"/>
+        </w:rPr>
+      </w:pPr>
+      <w:r>
+        <w:rPr>
+          <w:rFonts w:cstheme="minorHAnsi"/>
+          <w:sz w:val="26"/>
+          <w:szCs w:val="26"/>
+        </w:rPr>
+        <w:t>Styl czcionki (</w:t>
+      </w:r>
+      <w:proofErr w:type="spellStart"/>
+      <w:r>
+        <w:rPr>
+          <w:rFonts w:cstheme="minorHAnsi"/>
+          <w:sz w:val="26"/>
+          <w:szCs w:val="26"/>
+        </w:rPr>
+        <w:t>normal</w:t>
+      </w:r>
+      <w:proofErr w:type="spellEnd"/>
+      <w:r>
+        <w:rPr>
+          <w:rFonts w:cstheme="minorHAnsi"/>
+          <w:sz w:val="26"/>
+          <w:szCs w:val="26"/>
+        </w:rPr>
+        <w:t xml:space="preserve">, </w:t>
+      </w:r>
+      <w:proofErr w:type="spellStart"/>
+      <w:r>
+        <w:rPr>
+          <w:rFonts w:cstheme="minorHAnsi"/>
+          <w:sz w:val="26"/>
+          <w:szCs w:val="26"/>
+        </w:rPr>
+        <w:t>bold</w:t>
+      </w:r>
+      <w:proofErr w:type="spellEnd"/>
+      <w:r>
+        <w:rPr>
+          <w:rFonts w:cstheme="minorHAnsi"/>
+          <w:sz w:val="26"/>
+          <w:szCs w:val="26"/>
+        </w:rPr>
+        <w:t xml:space="preserve">, </w:t>
+      </w:r>
+      <w:proofErr w:type="spellStart"/>
+      <w:r>
+        <w:rPr>
+          <w:rFonts w:cstheme="minorHAnsi"/>
+          <w:sz w:val="26"/>
+          <w:szCs w:val="26"/>
+        </w:rPr>
+        <w:t>italic</w:t>
+      </w:r>
+      <w:proofErr w:type="spellEnd"/>
+      <w:r>
+        <w:rPr>
+          <w:rFonts w:cstheme="minorHAnsi"/>
+          <w:sz w:val="26"/>
+          <w:szCs w:val="26"/>
+        </w:rPr>
+        <w:t xml:space="preserve"> i  ich kombinacje).</w:t>
+      </w:r>
+    </w:p>
+    <w:p>
+      <w:pPr>
+        <w:rPr>
+          <w:rFonts w:cstheme="minorHAnsi"/>
+          <w:sz w:val="26"/>
+          <w:szCs w:val="26"/>
+        </w:rPr>
+      </w:pPr>
+      <w:r>
+        <w:rPr>
+          <w:rFonts w:cstheme="minorHAnsi"/>
+          <w:sz w:val="26"/>
+          <w:szCs w:val="26"/>
+        </w:rPr>
+        <w:br w:type="page"/>
+      </w:r>
+    </w:p>
+    <w:p>
+      <w:pPr>
+        <w:jc w:val="both"/>
+        <w:rPr>
+          <w:rFonts w:cstheme="minorHAnsi"/>
+          <w:sz w:val="26"/>
+          <w:szCs w:val="26"/>
+        </w:rPr>
+      </w:pPr>
+      <w:r>
+        <w:rPr>
+          <w:rFonts w:cstheme="minorHAnsi"/>
+          <w:sz w:val="26"/>
+          <w:szCs w:val="26"/>
+        </w:rPr>
+        <w:lastRenderedPageBreak/>
+        <w:t>Prezentacja prototypów:</w:t>
+      </w:r>
+    </w:p>
+    <w:p>
+      <w:pPr>
+        <w:jc w:val="both"/>
+        <w:rPr>
+          <w:rFonts w:cstheme="minorHAnsi"/>
+          <w:sz w:val="26"/>
+          <w:szCs w:val="26"/>
+        </w:rPr>
+      </w:pPr>
+      <w:r>
+        <w:rPr>
+          <w:rFonts w:cstheme="minorHAnsi"/>
+          <w:sz w:val="26"/>
+          <w:szCs w:val="26"/>
+        </w:rPr>
+        <w:t>Java Bean:</w:t>
+      </w:r>
+    </w:p>
+    <w:p>
+      <w:pPr>
+        <w:jc w:val="both"/>
+        <w:rPr>
+          <w:rFonts w:cstheme="minorHAnsi"/>
+          <w:noProof/>
+          <w:sz w:val="26"/>
+          <w:szCs w:val="26"/>
+        </w:rPr>
+      </w:pPr>
+      <w:r>
+        <w:rPr>
+          <w:rFonts w:cstheme="minorHAnsi"/>
+          <w:noProof/>
+          <w:sz w:val="26"/>
+          <w:szCs w:val="26"/>
+        </w:rPr>
+        <w:drawing>
+          <wp:inline distT="0" distB="0" distL="0" distR="0">
+            <wp:extent cx="5760720" cy="2476500"/>
+            <wp:effectExtent l="0" t="0" r="0" b="0"/>
+            <wp:docPr id="1" name="Obraz 1"/>
+            <wp:cNvGraphicFramePr>
+              <a:graphicFrameLocks xmlns:a="http://schemas.openxmlformats.org/drawingml/2006/main" noChangeAspect="1"/>
+            </wp:cNvGraphicFramePr>
+            <a:graphic xmlns:a="http://schemas.openxmlformats.org/drawingml/2006/main">
+              <a:graphicData uri="http://schemas.openxmlformats.org/drawingml/2006/picture">
+                <pic:pic xmlns:pic="http://schemas.openxmlformats.org/drawingml/2006/picture">
+                  <pic:nvPicPr>
+                    <pic:cNvPr id="1" name="Prototyp NB 1.PNG"/>
+                    <pic:cNvPicPr/>
+                  </pic:nvPicPr>
+                  <pic:blipFill>
+                    <a:blip r:embed="rId5">
+                      <a:extLst>
+                        <a:ext uri="{28A0092B-C50C-407E-A947-70E740481C1C}">
+                          <a14:useLocalDpi xmlns:a14="http://schemas.microsoft.com/office/drawing/2010/main" val="0"/>
+                        </a:ext>
+                      </a:extLst>
+                    </a:blip>
+                    <a:stretch>
+                      <a:fillRect/>
+                    </a:stretch>
+                  </pic:blipFill>
+                  <pic:spPr>
+                    <a:xfrm>
+                      <a:off x="0" y="0"/>
+                      <a:ext cx="5760720" cy="2476500"/>
+                    </a:xfrm>
+                    <a:prstGeom prst="rect">
+                      <a:avLst/>
+                    </a:prstGeom>
+                  </pic:spPr>
+                </pic:pic>
+              </a:graphicData>
+            </a:graphic>
+          </wp:inline>
+        </w:drawing>
+      </w:r>
+    </w:p>
+    <w:p>
+      <w:pPr>
+        <w:rPr>
+          <w:rFonts w:cstheme="minorHAnsi"/>
+          <w:sz w:val="26"/>
+          <w:szCs w:val="26"/>
+        </w:rPr>
+      </w:pPr>
+      <w:r>
+        <w:rPr>
+          <w:rFonts w:cstheme="minorHAnsi"/>
+          <w:noProof/>
+          <w:sz w:val="26"/>
+          <w:szCs w:val="26"/>
+        </w:rPr>
+        <w:drawing>
+          <wp:inline distT="0" distB="0" distL="0" distR="0">
+            <wp:extent cx="5760720" cy="2378075"/>
+            <wp:effectExtent l="0" t="0" r="0" b="3175"/>
+            <wp:docPr id="2" name="Obraz 2"/>
+            <wp:cNvGraphicFramePr>
+              <a:graphicFrameLocks xmlns:a="http://schemas.openxmlformats.org/drawingml/2006/main" noChangeAspect="1"/>
+            </wp:cNvGraphicFramePr>
+            <a:graphic xmlns:a="http://schemas.openxmlformats.org/drawingml/2006/main">
+              <a:graphicData uri="http://schemas.openxmlformats.org/drawingml/2006/picture">
+                <pic:pic xmlns:pic="http://schemas.openxmlformats.org/drawingml/2006/picture">
+                  <pic:nvPicPr>
+                    <pic:cNvPr id="2" name="Prototyp NB 2.PNG"/>
+                    <pic:cNvPicPr/>
+                  </pic:nvPicPr>
+                  <pic:blipFill>
+                    <a:blip r:embed="rId6">
+                      <a:extLst>
+                        <a:ext uri="{28A0092B-C50C-407E-A947-70E740481C1C}">
+                          <a14:useLocalDpi xmlns:a14="http://schemas.microsoft.com/office/drawing/2010/main" val="0"/>
+                        </a:ext>
+                      </a:extLst>
+                    </a:blip>
+                    <a:stretch>
+                      <a:fillRect/>
+                    </a:stretch>
+                  </pic:blipFill>
+                  <pic:spPr>
+                    <a:xfrm>
+                      <a:off x="0" y="0"/>
+                      <a:ext cx="5760720" cy="2378075"/>
+                    </a:xfrm>
+                    <a:prstGeom prst="rect">
+                      <a:avLst/>
+                    </a:prstGeom>
+                  </pic:spPr>
+                </pic:pic>
+              </a:graphicData>
+            </a:graphic>
+          </wp:inline>
+        </w:drawing>
+      </w:r>
+    </w:p>
+    <w:p>
+      <w:pPr>
+        <w:rPr>
+          <w:rFonts w:cstheme="minorHAnsi"/>
+          <w:sz w:val="26"/>
+          <w:szCs w:val="26"/>
+        </w:rPr>
+      </w:pPr>
+      <w:r>
+        <w:rPr>
+          <w:rFonts w:cstheme="minorHAnsi"/>
+          <w:noProof/>
+          <w:sz w:val="26"/>
+          <w:szCs w:val="26"/>
+        </w:rPr>
+        <w:drawing>
+          <wp:inline distT="0" distB="0" distL="0" distR="0">
+            <wp:extent cx="5760720" cy="2387600"/>
+            <wp:effectExtent l="0" t="0" r="0" b="0"/>
+            <wp:docPr id="4" name="Obraz 4"/>
+            <wp:cNvGraphicFramePr>
+              <a:graphicFrameLocks xmlns:a="http://schemas.openxmlformats.org/drawingml/2006/main" noChangeAspect="1"/>
+            </wp:cNvGraphicFramePr>
+            <a:graphic xmlns:a="http://schemas.openxmlformats.org/drawingml/2006/main">
+              <a:graphicData uri="http://schemas.openxmlformats.org/drawingml/2006/picture">
+                <pic:pic xmlns:pic="http://schemas.openxmlformats.org/drawingml/2006/picture">
+                  <pic:nvPicPr>
+                    <pic:cNvPr id="4" name="Prototyp NB 3.PNG"/>
+                    <pic:cNvPicPr/>
+                  </pic:nvPicPr>
+                  <pic:blipFill>
+                    <a:blip r:embed="rId7">
+                      <a:extLst>
+                        <a:ext uri="{28A0092B-C50C-407E-A947-70E740481C1C}">
+                          <a14:useLocalDpi xmlns:a14="http://schemas.microsoft.com/office/drawing/2010/main" val="0"/>
+                        </a:ext>
+                      </a:extLst>
+                    </a:blip>
+                    <a:stretch>
+                      <a:fillRect/>
+                    </a:stretch>
+                  </pic:blipFill>
+                  <pic:spPr>
+                    <a:xfrm>
+                      <a:off x="0" y="0"/>
+                      <a:ext cx="5760720" cy="2387600"/>
+                    </a:xfrm>
+                    <a:prstGeom prst="rect">
+                      <a:avLst/>
+                    </a:prstGeom>
+                  </pic:spPr>
+                </pic:pic>
+              </a:graphicData>
+            </a:graphic>
+          </wp:inline>
+        </w:drawing>
+      </w:r>
+    </w:p>
+    <w:p>
+      <w:pPr>
+        <w:rPr>
+          <w:rFonts w:cstheme="minorHAnsi"/>
+          <w:sz w:val="26"/>
+          <w:szCs w:val="26"/>
+        </w:rPr>
+      </w:pPr>
+      <w:r>
+        <w:rPr>
+          <w:rFonts w:cstheme="minorHAnsi"/>
+          <w:sz w:val="26"/>
+          <w:szCs w:val="26"/>
+        </w:rPr>
+        <w:br w:type="page"/>
+      </w:r>
+    </w:p>
+    <w:p>
+      <w:pPr>
+        <w:rPr>
+          <w:rFonts w:cstheme="minorHAnsi"/>
+          <w:sz w:val="26"/>
+          <w:szCs w:val="26"/>
+        </w:rPr>
+      </w:pPr>
+      <w:r>
+        <w:rPr>
+          <w:rFonts w:cstheme="minorHAnsi"/>
+          <w:sz w:val="26"/>
+          <w:szCs w:val="26"/>
+        </w:rPr>
+        <w:lastRenderedPageBreak/>
+        <w:t>.NET:</w:t>
+      </w:r>
+    </w:p>
+    <w:p>
+      <w:pPr>
+        <w:rPr>
+          <w:rFonts w:cstheme="minorHAnsi"/>
+          <w:sz w:val="26"/>
+          <w:szCs w:val="26"/>
+        </w:rPr>
+      </w:pPr>
+      <w:r>
+        <w:rPr>
+          <w:rFonts w:cstheme="minorHAnsi"/>
+          <w:noProof/>
+          <w:sz w:val="26"/>
+          <w:szCs w:val="26"/>
+        </w:rPr>
+        <w:drawing>
+          <wp:inline distT="0" distB="0" distL="0" distR="0">
+            <wp:extent cx="5760720" cy="1845945"/>
+            <wp:effectExtent l="0" t="0" r="0" b="1905"/>
+            <wp:docPr id="5" name="Obraz 5"/>
+            <wp:cNvGraphicFramePr>
+              <a:graphicFrameLocks xmlns:a="http://schemas.openxmlformats.org/drawingml/2006/main" noChangeAspect="1"/>
+            </wp:cNvGraphicFramePr>
+            <a:graphic xmlns:a="http://schemas.openxmlformats.org/drawingml/2006/main">
+              <a:graphicData uri="http://schemas.openxmlformats.org/drawingml/2006/picture">
+                <pic:pic xmlns:pic="http://schemas.openxmlformats.org/drawingml/2006/picture">
+                  <pic:nvPicPr>
+                    <pic:cNvPr id="5" name="NET 1.png"/>
+                    <pic:cNvPicPr/>
+                  </pic:nvPicPr>
+                  <pic:blipFill>
+                    <a:blip r:embed="rId8">
+                      <a:extLst>
+                        <a:ext uri="{28A0092B-C50C-407E-A947-70E740481C1C}">
+                          <a14:useLocalDpi xmlns:a14="http://schemas.microsoft.com/office/drawing/2010/main" val="0"/>
+                        </a:ext>
+                      </a:extLst>
+                    </a:blip>
+                    <a:stretch>
+                      <a:fillRect/>
+                    </a:stretch>
+                  </pic:blipFill>
+                  <pic:spPr>
+                    <a:xfrm>
+                      <a:off x="0" y="0"/>
+                      <a:ext cx="5760720" cy="1845945"/>
+                    </a:xfrm>
+                    <a:prstGeom prst="rect">
+                      <a:avLst/>
+                    </a:prstGeom>
+                  </pic:spPr>
+                </pic:pic>
+              </a:graphicData>
+            </a:graphic>
+          </wp:inline>
+        </w:drawing>
+      </w:r>
+    </w:p>
+    <w:p>
+      <w:pPr>
+        <w:rPr>
+          <w:rFonts w:cstheme="minorHAnsi"/>
+          <w:sz w:val="26"/>
+          <w:szCs w:val="26"/>
+        </w:rPr>
+      </w:pPr>
+      <w:r>
+        <w:rPr>
+          <w:rFonts w:cstheme="minorHAnsi"/>
+          <w:noProof/>
+          <w:sz w:val="26"/>
+          <w:szCs w:val="26"/>
+        </w:rPr>
+        <w:drawing>
+          <wp:inline distT="0" distB="0" distL="0" distR="0">
+            <wp:extent cx="5760720" cy="1852930"/>
+            <wp:effectExtent l="0" t="0" r="0" b="0"/>
+            <wp:docPr id="6" name="Obraz 6"/>
+            <wp:cNvGraphicFramePr>
+              <a:graphicFrameLocks xmlns:a="http://schemas.openxmlformats.org/drawingml/2006/main" noChangeAspect="1"/>
+            </wp:cNvGraphicFramePr>
+            <a:graphic xmlns:a="http://schemas.openxmlformats.org/drawingml/2006/main">
+              <a:graphicData uri="http://schemas.openxmlformats.org/drawingml/2006/picture">
+                <pic:pic xmlns:pic="http://schemas.openxmlformats.org/drawingml/2006/picture">
+                  <pic:nvPicPr>
+                    <pic:cNvPr id="6" name="NET 2.png"/>
+                    <pic:cNvPicPr/>
+                  </pic:nvPicPr>
+                  <pic:blipFill>
+                    <a:blip r:embed="rId9">
+                      <a:extLst>
+                        <a:ext uri="{28A0092B-C50C-407E-A947-70E740481C1C}">
+                          <a14:useLocalDpi xmlns:a14="http://schemas.microsoft.com/office/drawing/2010/main" val="0"/>
+                        </a:ext>
+                      </a:extLst>
+                    </a:blip>
+                    <a:stretch>
+                      <a:fillRect/>
+                    </a:stretch>
+                  </pic:blipFill>
+                  <pic:spPr>
+                    <a:xfrm>
+                      <a:off x="0" y="0"/>
+                      <a:ext cx="5760720" cy="1852930"/>
+                    </a:xfrm>
+                    <a:prstGeom prst="rect">
+                      <a:avLst/>
+                    </a:prstGeom>
+                  </pic:spPr>
+                </pic:pic>
+              </a:graphicData>
+            </a:graphic>
+          </wp:inline>
+        </w:drawing>
+      </w:r>
+    </w:p>
+    <w:p>
+      <w:pPr>
+        <w:rPr>
+          <w:rFonts w:cstheme="minorHAnsi"/>
+          <w:sz w:val="26"/>
+          <w:szCs w:val="26"/>
+        </w:rPr>
+      </w:pPr>
+      <w:r>
+        <w:rPr>
+          <w:rFonts w:cstheme="minorHAnsi"/>
+          <w:noProof/>
+          <w:sz w:val="26"/>
+          <w:szCs w:val="26"/>
+        </w:rPr>
+        <w:drawing>
+          <wp:inline distT="0" distB="0" distL="0" distR="0">
+            <wp:extent cx="5760720" cy="1818005"/>
+            <wp:effectExtent l="0" t="0" r="0" b="0"/>
+            <wp:docPr id="7" name="Obraz 7"/>
+            <wp:cNvGraphicFramePr>
+              <a:graphicFrameLocks xmlns:a="http://schemas.openxmlformats.org/drawingml/2006/main" noChangeAspect="1"/>
+            </wp:cNvGraphicFramePr>
+            <a:graphic xmlns:a="http://schemas.openxmlformats.org/drawingml/2006/main">
+              <a:graphicData uri="http://schemas.openxmlformats.org/drawingml/2006/picture">
+                <pic:pic xmlns:pic="http://schemas.openxmlformats.org/drawingml/2006/picture">
+                  <pic:nvPicPr>
+                    <pic:cNvPr id="7" name="NET 3.png"/>
+                    <pic:cNvPicPr/>
+                  </pic:nvPicPr>
+                  <pic:blipFill>
+                    <a:blip r:embed="rId10">
+                      <a:extLst>
+                        <a:ext uri="{28A0092B-C50C-407E-A947-70E740481C1C}">
+                          <a14:useLocalDpi xmlns:a14="http://schemas.microsoft.com/office/drawing/2010/main" val="0"/>
+                        </a:ext>
+                      </a:extLst>
+                    </a:blip>
+                    <a:stretch>
+                      <a:fillRect/>
+                    </a:stretch>
+                  </pic:blipFill>
+                  <pic:spPr>
+                    <a:xfrm>
+                      <a:off x="0" y="0"/>
+                      <a:ext cx="5760720" cy="1818005"/>
+                    </a:xfrm>
+                    <a:prstGeom prst="rect">
+                      <a:avLst/>
+                    </a:prstGeom>
+                  </pic:spPr>
+                </pic:pic>
+              </a:graphicData>
+            </a:graphic>
+          </wp:inline>
+        </w:drawing>
+      </w:r>
+    </w:p>
+    <w:p>
+      <w:pPr>
+        <w:rPr>
+          <w:rFonts w:cstheme="minorHAnsi"/>
+          <w:sz w:val="26"/>
+          <w:szCs w:val="26"/>
+        </w:rPr>
+      </w:pPr>
+      <w:r>
+        <w:rPr>
+          <w:rFonts w:cstheme="minorHAnsi"/>
+          <w:noProof/>
+          <w:sz w:val="26"/>
+          <w:szCs w:val="26"/>
+        </w:rPr>
+        <w:drawing>
+          <wp:inline distT="0" distB="0" distL="0" distR="0">
+            <wp:extent cx="5760720" cy="1838960"/>
+            <wp:effectExtent l="0" t="0" r="0" b="8890"/>
+            <wp:docPr id="8" name="Obraz 8"/>
+            <wp:cNvGraphicFramePr>
+              <a:graphicFrameLocks xmlns:a="http://schemas.openxmlformats.org/drawingml/2006/main" noChangeAspect="1"/>
+            </wp:cNvGraphicFramePr>
+            <a:graphic xmlns:a="http://schemas.openxmlformats.org/drawingml/2006/main">
+              <a:graphicData uri="http://schemas.openxmlformats.org/drawingml/2006/picture">
+                <pic:pic xmlns:pic="http://schemas.openxmlformats.org/drawingml/2006/picture">
+                  <pic:nvPicPr>
+                    <pic:cNvPr id="8" name="NET 4.png"/>
+                    <pic:cNvPicPr/>
+                  </pic:nvPicPr>
+                  <pic:blipFill>
+                    <a:blip r:embed="rId11">
+                      <a:extLst>
+                        <a:ext uri="{28A0092B-C50C-407E-A947-70E740481C1C}">
+                          <a14:useLocalDpi xmlns:a14="http://schemas.microsoft.com/office/drawing/2010/main" val="0"/>
+                        </a:ext>
+                      </a:extLst>
+                    </a:blip>
+                    <a:stretch>
+                      <a:fillRect/>
+                    </a:stretch>
+                  </pic:blipFill>
+                  <pic:spPr>
+                    <a:xfrm>
+                      <a:off x="0" y="0"/>
+                      <a:ext cx="5760720" cy="1838960"/>
+                    </a:xfrm>
+                    <a:prstGeom prst="rect">
+                      <a:avLst/>
+                    </a:prstGeom>
+                  </pic:spPr>
+                </pic:pic>
+              </a:graphicData>
+            </a:graphic>
+          </wp:inline>
+        </w:drawing>
+      </w:r>
+    </w:p>
+    <w:p>
+      <w:pPr>
+        <w:rPr>
+          <w:rFonts w:cstheme="minorHAnsi"/>
+          <w:sz w:val="26"/>
+          <w:szCs w:val="26"/>
+        </w:rPr>
+      </w:pPr>
+      <w:r>
+        <w:rPr>
+          <w:rFonts w:cstheme="minorHAnsi"/>
+          <w:sz w:val="26"/>
+          <w:szCs w:val="26"/>
+        </w:rPr>
+        <w:br w:type="page"/>
+      </w:r>
+    </w:p>
+    <w:p>
+      <w:pPr>
+        <w:rPr>
+          <w:rFonts w:cstheme="minorHAnsi"/>
+          <w:sz w:val="26"/>
+          <w:szCs w:val="26"/>
+        </w:rPr>
+      </w:pPr>
+      <w:r>
+        <w:rPr>
+          <w:rFonts w:cstheme="minorHAnsi"/>
+          <w:sz w:val="26"/>
+          <w:szCs w:val="26"/>
+        </w:rPr>
+        <w:lastRenderedPageBreak/>
+        <w:t>Po uzyskaniu aprobaty naszego Klienta (zaliczenie etapu prototypów) zdecydowaliśmy się rozwinąć do wersji finalnej komponent Java Bean.</w:t>
+      </w:r>
+    </w:p>
+    <w:p>
+      <w:pPr>
+        <w:rPr>
+          <w:rFonts w:cstheme="minorHAnsi"/>
+          <w:sz w:val="26"/>
+          <w:szCs w:val="26"/>
+        </w:rPr>
+      </w:pPr>
+      <w:r>
+        <w:rPr>
+          <w:rFonts w:cstheme="minorHAnsi"/>
+          <w:sz w:val="26"/>
+          <w:szCs w:val="26"/>
+        </w:rPr>
+        <w:t>Oto efekt końcowy:</w:t>
+      </w:r>
+    </w:p>
+    <w:p>
+      <w:pPr>
+        <w:rPr>
+          <w:rFonts w:cstheme="minorHAnsi"/>
+          <w:sz w:val="26"/>
+          <w:szCs w:val="26"/>
+        </w:rPr>
+      </w:pPr>
+      <w:r>
+        <w:rPr>
+          <w:rFonts w:cstheme="minorHAnsi"/>
+          <w:noProof/>
+          <w:sz w:val="26"/>
+          <w:szCs w:val="26"/>
+        </w:rPr>
+        <w:drawing>
+          <wp:inline distT="0" distB="0" distL="0" distR="0">
+            <wp:extent cx="5760720" cy="2402840"/>
+            <wp:effectExtent l="0" t="0" r="0" b="0"/>
+            <wp:docPr id="9" name="Obraz 9"/>
+            <wp:cNvGraphicFramePr>
+              <a:graphicFrameLocks xmlns:a="http://schemas.openxmlformats.org/drawingml/2006/main" noChangeAspect="1"/>
+            </wp:cNvGraphicFramePr>
+            <a:graphic xmlns:a="http://schemas.openxmlformats.org/drawingml/2006/main">
+              <a:graphicData uri="http://schemas.openxmlformats.org/drawingml/2006/picture">
+                <pic:pic xmlns:pic="http://schemas.openxmlformats.org/drawingml/2006/picture">
+                  <pic:nvPicPr>
+                    <pic:cNvPr id="9" name="Final 1.PNG"/>
+                    <pic:cNvPicPr/>
+                  </pic:nvPicPr>
+                  <pic:blipFill>
+                    <a:blip r:embed="rId12" cstate="print">
+                      <a:extLst>
+                        <a:ext uri="{28A0092B-C50C-407E-A947-70E740481C1C}">
+                          <a14:useLocalDpi xmlns:a14="http://schemas.microsoft.com/office/drawing/2010/main" val="0"/>
+                        </a:ext>
+                      </a:extLst>
+                    </a:blip>
+                    <a:stretch>
+                      <a:fillRect/>
+                    </a:stretch>
+                  </pic:blipFill>
+                  <pic:spPr>
+                    <a:xfrm>
+                      <a:off x="0" y="0"/>
+                      <a:ext cx="5760720" cy="2402840"/>
+                    </a:xfrm>
+                    <a:prstGeom prst="rect">
+                      <a:avLst/>
+                    </a:prstGeom>
+                  </pic:spPr>
+                </pic:pic>
+              </a:graphicData>
+            </a:graphic>
+          </wp:inline>
+        </w:drawing>
+      </w:r>
+    </w:p>
+    <w:p>
+      <w:pPr>
+        <w:rPr>
+          <w:rFonts w:cstheme="minorHAnsi"/>
+          <w:sz w:val="26"/>
+          <w:szCs w:val="26"/>
+        </w:rPr>
+      </w:pPr>
+      <w:r>
+        <w:rPr>
+          <w:rFonts w:cstheme="minorHAnsi"/>
+          <w:noProof/>
+          <w:sz w:val="26"/>
+          <w:szCs w:val="26"/>
+        </w:rPr>
+        <w:drawing>
+          <wp:inline distT="0" distB="0" distL="0" distR="0">
+            <wp:extent cx="5760720" cy="2076450"/>
+            <wp:effectExtent l="0" t="0" r="0" b="0"/>
+            <wp:docPr id="10" name="Obraz 10"/>
+            <wp:cNvGraphicFramePr>
+              <a:graphicFrameLocks xmlns:a="http://schemas.openxmlformats.org/drawingml/2006/main" noChangeAspect="1"/>
+            </wp:cNvGraphicFramePr>
+            <a:graphic xmlns:a="http://schemas.openxmlformats.org/drawingml/2006/main">
+              <a:graphicData uri="http://schemas.openxmlformats.org/drawingml/2006/picture">
+                <pic:pic xmlns:pic="http://schemas.openxmlformats.org/drawingml/2006/picture">
+                  <pic:nvPicPr>
+                    <pic:cNvPr id="10" name="Final 2.PNG"/>
+                    <pic:cNvPicPr/>
+                  </pic:nvPicPr>
+                  <pic:blipFill>
+                    <a:blip r:embed="rId13" cstate="print">
+                      <a:extLst>
+                        <a:ext uri="{28A0092B-C50C-407E-A947-70E740481C1C}">
+                          <a14:useLocalDpi xmlns:a14="http://schemas.microsoft.com/office/drawing/2010/main" val="0"/>
+                        </a:ext>
+                      </a:extLst>
+                    </a:blip>
+                    <a:stretch>
+                      <a:fillRect/>
+                    </a:stretch>
+                  </pic:blipFill>
+                  <pic:spPr>
+                    <a:xfrm>
+                      <a:off x="0" y="0"/>
+                      <a:ext cx="5760720" cy="2076450"/>
+                    </a:xfrm>
+                    <a:prstGeom prst="rect">
+                      <a:avLst/>
+                    </a:prstGeom>
+                  </pic:spPr>
+                </pic:pic>
+              </a:graphicData>
+            </a:graphic>
+          </wp:inline>
+        </w:drawing>
+      </w:r>
+    </w:p>
+    <w:p>
+      <w:pPr>
+        <w:rPr>
+          <w:rFonts w:cstheme="minorHAnsi"/>
+          <w:sz w:val="26"/>
+          <w:szCs w:val="26"/>
+        </w:rPr>
+      </w:pPr>
+      <w:r>
+        <w:rPr>
+          <w:rFonts w:cstheme="minorHAnsi"/>
+          <w:noProof/>
+          <w:sz w:val="26"/>
+          <w:szCs w:val="26"/>
+        </w:rPr>
+        <w:drawing>
+          <wp:inline distT="0" distB="0" distL="0" distR="0">
+            <wp:extent cx="5760720" cy="1113790"/>
+            <wp:effectExtent l="0" t="0" r="0" b="0"/>
+            <wp:docPr id="11" name="Obraz 11"/>
+            <wp:cNvGraphicFramePr>
+              <a:graphicFrameLocks xmlns:a="http://schemas.openxmlformats.org/drawingml/2006/main" noChangeAspect="1"/>
+            </wp:cNvGraphicFramePr>
+            <a:graphic xmlns:a="http://schemas.openxmlformats.org/drawingml/2006/main">
+              <a:graphicData uri="http://schemas.openxmlformats.org/drawingml/2006/picture">
+                <pic:pic xmlns:pic="http://schemas.openxmlformats.org/drawingml/2006/picture">
+                  <pic:nvPicPr>
+                    <pic:cNvPr id="11" name="Final 3.PNG"/>
+                    <pic:cNvPicPr/>
+                  </pic:nvPicPr>
+                  <pic:blipFill>
+                    <a:blip r:embed="rId14" cstate="print">
+                      <a:extLst>
+                        <a:ext uri="{28A0092B-C50C-407E-A947-70E740481C1C}">
+                          <a14:useLocalDpi xmlns:a14="http://schemas.microsoft.com/office/drawing/2010/main" val="0"/>
+                        </a:ext>
+                      </a:extLst>
+                    </a:blip>
+                    <a:stretch>
+                      <a:fillRect/>
+                    </a:stretch>
+                  </pic:blipFill>
+                  <pic:spPr>
+                    <a:xfrm>
+                      <a:off x="0" y="0"/>
+                      <a:ext cx="5760720" cy="1113790"/>
+                    </a:xfrm>
+                    <a:prstGeom prst="rect">
+                      <a:avLst/>
+                    </a:prstGeom>
+                  </pic:spPr>
+                </pic:pic>
+              </a:graphicData>
+            </a:graphic>
+          </wp:inline>
+        </w:drawing>
+      </w:r>
+    </w:p>
+    <w:p>
+      <w:pPr>
+        <w:rPr>
+          <w:rFonts w:cstheme="minorHAnsi"/>
+          <w:sz w:val="26"/>
+          <w:szCs w:val="26"/>
+        </w:rPr>
+      </w:pPr>
+    </w:p>
+    <w:p>
+      <w:pPr>
+        <w:rPr>
+          <w:rFonts w:cstheme="minorHAnsi"/>
+          <w:sz w:val="26"/>
+          <w:szCs w:val="26"/>
+        </w:rPr>
+      </w:pPr>
+    </w:p>
     <w:sectPr>
       <w:pgSz w:w="11906" w:h="16838"/>
       <w:pgMar w:top="1417" w:right="1417" w:bottom="1417" w:left="1417" w:header="708" w:footer="708" w:gutter="0"/>
@@ -11,6 +1828,451 @@
     </w:sectPr>
   </w:body>
 </w:document>
+</file>
+
+<file path=word/numbering.xml><?xml version="1.0" encoding="utf-8"?>
+<w:numbering xmlns:wpc="http://schemas.microsoft.com/office/word/2010/wordprocessingCanvas" xmlns:cx="http://schemas.microsoft.com/office/drawing/2014/chartex" xmlns:cx1="http://schemas.microsoft.com/office/drawing/2015/9/8/chartex" xmlns:cx2="http://schemas.microsoft.com/office/drawing/2015/10/21/chartex" xmlns:cx3="http://schemas.microsoft.com/office/drawing/2016/5/9/chartex" xmlns:cx4="http://schemas.microsoft.com/office/drawing/2016/5/10/chartex" xmlns:cx5="http://schemas.microsoft.com/office/drawing/2016/5/11/chartex" xmlns:cx6="http://schemas.microsoft.com/office/drawing/2016/5/12/chartex" xmlns:cx7="http://schemas.microsoft.com/office/drawing/2016/5/13/chartex" xmlns:cx8="http://schemas.microsoft.com/office/drawing/2016/5/14/chartex" xmlns:mc="http://schemas.openxmlformats.org/markup-compatibility/2006" xmlns:aink="http://schemas.microsoft.com/office/drawing/2016/ink" xmlns:am3d="http://schemas.microsoft.com/office/drawing/2017/model3d" xmlns:o="urn:schemas-microsoft-com:office:office" xmlns:r="http://schemas.openxmlformats.org/officeDocument/2006/relationships" xmlns:m="http://schemas.openxmlformats.org/officeDocument/2006/math" xmlns:v="urn:schemas-microsoft-com:vml" xmlns:wp14="http://schemas.microsoft.com/office/word/2010/wordprocessingDrawing" xmlns:wp="http://schemas.openxmlformats.org/drawingml/2006/wordprocessingDrawing" xmlns:w10="urn:schemas-microsoft-com:office:word" xmlns:w="http://schemas.openxmlformats.org/wordprocessingml/2006/main" xmlns:w14="http://schemas.microsoft.com/office/word/2010/wordml" xmlns:w15="http://schemas.microsoft.com/office/word/2012/wordml" xmlns:w16cid="http://schemas.microsoft.com/office/word/2016/wordml/cid" xmlns:w16se="http://schemas.microsoft.com/office/word/2015/wordml/symex" xmlns:wpg="http://schemas.microsoft.com/office/word/2010/wordprocessingGroup" xmlns:wpi="http://schemas.microsoft.com/office/word/2010/wordprocessingInk" xmlns:wne="http://schemas.microsoft.com/office/word/2006/wordml" xmlns:wps="http://schemas.microsoft.com/office/word/2010/wordprocessingShape" mc:Ignorable="w14 w15 w16se w16cid wp14">
+  <w:abstractNum w:abstractNumId="0" w15:restartNumberingAfterBreak="0">
+    <w:nsid w:val="01AB3470"/>
+    <w:multiLevelType w:val="hybridMultilevel"/>
+    <w:tmpl w:val="AF9EC05A"/>
+    <w:lvl w:ilvl="0" w:tplc="04150001">
+      <w:start w:val="1"/>
+      <w:numFmt w:val="bullet"/>
+      <w:lvlText w:val=""/>
+      <w:lvlJc w:val="left"/>
+      <w:pPr>
+        <w:ind w:left="1440" w:hanging="360"/>
+      </w:pPr>
+      <w:rPr>
+        <w:rFonts w:ascii="Symbol" w:hAnsi="Symbol" w:cs="Symbol" w:hint="default"/>
+      </w:rPr>
+    </w:lvl>
+    <w:lvl w:ilvl="1" w:tplc="04150003" w:tentative="1">
+      <w:start w:val="1"/>
+      <w:numFmt w:val="bullet"/>
+      <w:lvlText w:val="o"/>
+      <w:lvlJc w:val="left"/>
+      <w:pPr>
+        <w:ind w:left="2160" w:hanging="360"/>
+      </w:pPr>
+      <w:rPr>
+        <w:rFonts w:ascii="Courier New" w:hAnsi="Courier New" w:cs="Courier New" w:hint="default"/>
+      </w:rPr>
+    </w:lvl>
+    <w:lvl w:ilvl="2" w:tplc="04150005" w:tentative="1">
+      <w:start w:val="1"/>
+      <w:numFmt w:val="bullet"/>
+      <w:lvlText w:val=""/>
+      <w:lvlJc w:val="left"/>
+      <w:pPr>
+        <w:ind w:left="2880" w:hanging="360"/>
+      </w:pPr>
+      <w:rPr>
+        <w:rFonts w:ascii="Wingdings" w:hAnsi="Wingdings" w:cs="Wingdings" w:hint="default"/>
+      </w:rPr>
+    </w:lvl>
+    <w:lvl w:ilvl="3" w:tplc="04150001" w:tentative="1">
+      <w:start w:val="1"/>
+      <w:numFmt w:val="bullet"/>
+      <w:lvlText w:val=""/>
+      <w:lvlJc w:val="left"/>
+      <w:pPr>
+        <w:ind w:left="3600" w:hanging="360"/>
+      </w:pPr>
+      <w:rPr>
+        <w:rFonts w:ascii="Symbol" w:hAnsi="Symbol" w:cs="Symbol" w:hint="default"/>
+      </w:rPr>
+    </w:lvl>
+    <w:lvl w:ilvl="4" w:tplc="04150003" w:tentative="1">
+      <w:start w:val="1"/>
+      <w:numFmt w:val="bullet"/>
+      <w:lvlText w:val="o"/>
+      <w:lvlJc w:val="left"/>
+      <w:pPr>
+        <w:ind w:left="4320" w:hanging="360"/>
+      </w:pPr>
+      <w:rPr>
+        <w:rFonts w:ascii="Courier New" w:hAnsi="Courier New" w:cs="Courier New" w:hint="default"/>
+      </w:rPr>
+    </w:lvl>
+    <w:lvl w:ilvl="5" w:tplc="04150005" w:tentative="1">
+      <w:start w:val="1"/>
+      <w:numFmt w:val="bullet"/>
+      <w:lvlText w:val=""/>
+      <w:lvlJc w:val="left"/>
+      <w:pPr>
+        <w:ind w:left="5040" w:hanging="360"/>
+      </w:pPr>
+      <w:rPr>
+        <w:rFonts w:ascii="Wingdings" w:hAnsi="Wingdings" w:cs="Wingdings" w:hint="default"/>
+      </w:rPr>
+    </w:lvl>
+    <w:lvl w:ilvl="6" w:tplc="04150001" w:tentative="1">
+      <w:start w:val="1"/>
+      <w:numFmt w:val="bullet"/>
+      <w:lvlText w:val=""/>
+      <w:lvlJc w:val="left"/>
+      <w:pPr>
+        <w:ind w:left="5760" w:hanging="360"/>
+      </w:pPr>
+      <w:rPr>
+        <w:rFonts w:ascii="Symbol" w:hAnsi="Symbol" w:cs="Symbol" w:hint="default"/>
+      </w:rPr>
+    </w:lvl>
+    <w:lvl w:ilvl="7" w:tplc="04150003" w:tentative="1">
+      <w:start w:val="1"/>
+      <w:numFmt w:val="bullet"/>
+      <w:lvlText w:val="o"/>
+      <w:lvlJc w:val="left"/>
+      <w:pPr>
+        <w:ind w:left="6480" w:hanging="360"/>
+      </w:pPr>
+      <w:rPr>
+        <w:rFonts w:ascii="Courier New" w:hAnsi="Courier New" w:cs="Courier New" w:hint="default"/>
+      </w:rPr>
+    </w:lvl>
+    <w:lvl w:ilvl="8" w:tplc="04150005" w:tentative="1">
+      <w:start w:val="1"/>
+      <w:numFmt w:val="bullet"/>
+      <w:lvlText w:val=""/>
+      <w:lvlJc w:val="left"/>
+      <w:pPr>
+        <w:ind w:left="7200" w:hanging="360"/>
+      </w:pPr>
+      <w:rPr>
+        <w:rFonts w:ascii="Wingdings" w:hAnsi="Wingdings" w:cs="Wingdings" w:hint="default"/>
+      </w:rPr>
+    </w:lvl>
+  </w:abstractNum>
+  <w:abstractNum w:abstractNumId="1" w15:restartNumberingAfterBreak="0">
+    <w:nsid w:val="03DC34E0"/>
+    <w:multiLevelType w:val="hybridMultilevel"/>
+    <w:tmpl w:val="714295AE"/>
+    <w:lvl w:ilvl="0" w:tplc="04150001">
+      <w:start w:val="1"/>
+      <w:numFmt w:val="bullet"/>
+      <w:lvlText w:val=""/>
+      <w:lvlJc w:val="left"/>
+      <w:pPr>
+        <w:ind w:left="1440" w:hanging="360"/>
+      </w:pPr>
+      <w:rPr>
+        <w:rFonts w:ascii="Symbol" w:hAnsi="Symbol" w:cs="Symbol" w:hint="default"/>
+      </w:rPr>
+    </w:lvl>
+    <w:lvl w:ilvl="1" w:tplc="04150003" w:tentative="1">
+      <w:start w:val="1"/>
+      <w:numFmt w:val="bullet"/>
+      <w:lvlText w:val="o"/>
+      <w:lvlJc w:val="left"/>
+      <w:pPr>
+        <w:ind w:left="2160" w:hanging="360"/>
+      </w:pPr>
+      <w:rPr>
+        <w:rFonts w:ascii="Courier New" w:hAnsi="Courier New" w:cs="Courier New" w:hint="default"/>
+      </w:rPr>
+    </w:lvl>
+    <w:lvl w:ilvl="2" w:tplc="04150005" w:tentative="1">
+      <w:start w:val="1"/>
+      <w:numFmt w:val="bullet"/>
+      <w:lvlText w:val=""/>
+      <w:lvlJc w:val="left"/>
+      <w:pPr>
+        <w:ind w:left="2880" w:hanging="360"/>
+      </w:pPr>
+      <w:rPr>
+        <w:rFonts w:ascii="Wingdings" w:hAnsi="Wingdings" w:cs="Wingdings" w:hint="default"/>
+      </w:rPr>
+    </w:lvl>
+    <w:lvl w:ilvl="3" w:tplc="04150001" w:tentative="1">
+      <w:start w:val="1"/>
+      <w:numFmt w:val="bullet"/>
+      <w:lvlText w:val=""/>
+      <w:lvlJc w:val="left"/>
+      <w:pPr>
+        <w:ind w:left="3600" w:hanging="360"/>
+      </w:pPr>
+      <w:rPr>
+        <w:rFonts w:ascii="Symbol" w:hAnsi="Symbol" w:cs="Symbol" w:hint="default"/>
+      </w:rPr>
+    </w:lvl>
+    <w:lvl w:ilvl="4" w:tplc="04150003" w:tentative="1">
+      <w:start w:val="1"/>
+      <w:numFmt w:val="bullet"/>
+      <w:lvlText w:val="o"/>
+      <w:lvlJc w:val="left"/>
+      <w:pPr>
+        <w:ind w:left="4320" w:hanging="360"/>
+      </w:pPr>
+      <w:rPr>
+        <w:rFonts w:ascii="Courier New" w:hAnsi="Courier New" w:cs="Courier New" w:hint="default"/>
+      </w:rPr>
+    </w:lvl>
+    <w:lvl w:ilvl="5" w:tplc="04150005" w:tentative="1">
+      <w:start w:val="1"/>
+      <w:numFmt w:val="bullet"/>
+      <w:lvlText w:val=""/>
+      <w:lvlJc w:val="left"/>
+      <w:pPr>
+        <w:ind w:left="5040" w:hanging="360"/>
+      </w:pPr>
+      <w:rPr>
+        <w:rFonts w:ascii="Wingdings" w:hAnsi="Wingdings" w:cs="Wingdings" w:hint="default"/>
+      </w:rPr>
+    </w:lvl>
+    <w:lvl w:ilvl="6" w:tplc="04150001" w:tentative="1">
+      <w:start w:val="1"/>
+      <w:numFmt w:val="bullet"/>
+      <w:lvlText w:val=""/>
+      <w:lvlJc w:val="left"/>
+      <w:pPr>
+        <w:ind w:left="5760" w:hanging="360"/>
+      </w:pPr>
+      <w:rPr>
+        <w:rFonts w:ascii="Symbol" w:hAnsi="Symbol" w:cs="Symbol" w:hint="default"/>
+      </w:rPr>
+    </w:lvl>
+    <w:lvl w:ilvl="7" w:tplc="04150003" w:tentative="1">
+      <w:start w:val="1"/>
+      <w:numFmt w:val="bullet"/>
+      <w:lvlText w:val="o"/>
+      <w:lvlJc w:val="left"/>
+      <w:pPr>
+        <w:ind w:left="6480" w:hanging="360"/>
+      </w:pPr>
+      <w:rPr>
+        <w:rFonts w:ascii="Courier New" w:hAnsi="Courier New" w:cs="Courier New" w:hint="default"/>
+      </w:rPr>
+    </w:lvl>
+    <w:lvl w:ilvl="8" w:tplc="04150005" w:tentative="1">
+      <w:start w:val="1"/>
+      <w:numFmt w:val="bullet"/>
+      <w:lvlText w:val=""/>
+      <w:lvlJc w:val="left"/>
+      <w:pPr>
+        <w:ind w:left="7200" w:hanging="360"/>
+      </w:pPr>
+      <w:rPr>
+        <w:rFonts w:ascii="Wingdings" w:hAnsi="Wingdings" w:cs="Wingdings" w:hint="default"/>
+      </w:rPr>
+    </w:lvl>
+  </w:abstractNum>
+  <w:abstractNum w:abstractNumId="2" w15:restartNumberingAfterBreak="0">
+    <w:nsid w:val="137362BD"/>
+    <w:multiLevelType w:val="hybridMultilevel"/>
+    <w:tmpl w:val="6AA6C402"/>
+    <w:lvl w:ilvl="0" w:tplc="04150001">
+      <w:start w:val="1"/>
+      <w:numFmt w:val="bullet"/>
+      <w:lvlText w:val=""/>
+      <w:lvlJc w:val="left"/>
+      <w:pPr>
+        <w:ind w:left="1440" w:hanging="360"/>
+      </w:pPr>
+      <w:rPr>
+        <w:rFonts w:ascii="Symbol" w:hAnsi="Symbol" w:cs="Symbol" w:hint="default"/>
+      </w:rPr>
+    </w:lvl>
+    <w:lvl w:ilvl="1" w:tplc="04150003" w:tentative="1">
+      <w:start w:val="1"/>
+      <w:numFmt w:val="bullet"/>
+      <w:lvlText w:val="o"/>
+      <w:lvlJc w:val="left"/>
+      <w:pPr>
+        <w:ind w:left="2160" w:hanging="360"/>
+      </w:pPr>
+      <w:rPr>
+        <w:rFonts w:ascii="Courier New" w:hAnsi="Courier New" w:cs="Courier New" w:hint="default"/>
+      </w:rPr>
+    </w:lvl>
+    <w:lvl w:ilvl="2" w:tplc="04150005" w:tentative="1">
+      <w:start w:val="1"/>
+      <w:numFmt w:val="bullet"/>
+      <w:lvlText w:val=""/>
+      <w:lvlJc w:val="left"/>
+      <w:pPr>
+        <w:ind w:left="2880" w:hanging="360"/>
+      </w:pPr>
+      <w:rPr>
+        <w:rFonts w:ascii="Wingdings" w:hAnsi="Wingdings" w:cs="Wingdings" w:hint="default"/>
+      </w:rPr>
+    </w:lvl>
+    <w:lvl w:ilvl="3" w:tplc="04150001" w:tentative="1">
+      <w:start w:val="1"/>
+      <w:numFmt w:val="bullet"/>
+      <w:lvlText w:val=""/>
+      <w:lvlJc w:val="left"/>
+      <w:pPr>
+        <w:ind w:left="3600" w:hanging="360"/>
+      </w:pPr>
+      <w:rPr>
+        <w:rFonts w:ascii="Symbol" w:hAnsi="Symbol" w:cs="Symbol" w:hint="default"/>
+      </w:rPr>
+    </w:lvl>
+    <w:lvl w:ilvl="4" w:tplc="04150003" w:tentative="1">
+      <w:start w:val="1"/>
+      <w:numFmt w:val="bullet"/>
+      <w:lvlText w:val="o"/>
+      <w:lvlJc w:val="left"/>
+      <w:pPr>
+        <w:ind w:left="4320" w:hanging="360"/>
+      </w:pPr>
+      <w:rPr>
+        <w:rFonts w:ascii="Courier New" w:hAnsi="Courier New" w:cs="Courier New" w:hint="default"/>
+      </w:rPr>
+    </w:lvl>
+    <w:lvl w:ilvl="5" w:tplc="04150005" w:tentative="1">
+      <w:start w:val="1"/>
+      <w:numFmt w:val="bullet"/>
+      <w:lvlText w:val=""/>
+      <w:lvlJc w:val="left"/>
+      <w:pPr>
+        <w:ind w:left="5040" w:hanging="360"/>
+      </w:pPr>
+      <w:rPr>
+        <w:rFonts w:ascii="Wingdings" w:hAnsi="Wingdings" w:cs="Wingdings" w:hint="default"/>
+      </w:rPr>
+    </w:lvl>
+    <w:lvl w:ilvl="6" w:tplc="04150001" w:tentative="1">
+      <w:start w:val="1"/>
+      <w:numFmt w:val="bullet"/>
+      <w:lvlText w:val=""/>
+      <w:lvlJc w:val="left"/>
+      <w:pPr>
+        <w:ind w:left="5760" w:hanging="360"/>
+      </w:pPr>
+      <w:rPr>
+        <w:rFonts w:ascii="Symbol" w:hAnsi="Symbol" w:cs="Symbol" w:hint="default"/>
+      </w:rPr>
+    </w:lvl>
+    <w:lvl w:ilvl="7" w:tplc="04150003" w:tentative="1">
+      <w:start w:val="1"/>
+      <w:numFmt w:val="bullet"/>
+      <w:lvlText w:val="o"/>
+      <w:lvlJc w:val="left"/>
+      <w:pPr>
+        <w:ind w:left="6480" w:hanging="360"/>
+      </w:pPr>
+      <w:rPr>
+        <w:rFonts w:ascii="Courier New" w:hAnsi="Courier New" w:cs="Courier New" w:hint="default"/>
+      </w:rPr>
+    </w:lvl>
+    <w:lvl w:ilvl="8" w:tplc="04150005" w:tentative="1">
+      <w:start w:val="1"/>
+      <w:numFmt w:val="bullet"/>
+      <w:lvlText w:val=""/>
+      <w:lvlJc w:val="left"/>
+      <w:pPr>
+        <w:ind w:left="7200" w:hanging="360"/>
+      </w:pPr>
+      <w:rPr>
+        <w:rFonts w:ascii="Wingdings" w:hAnsi="Wingdings" w:cs="Wingdings" w:hint="default"/>
+      </w:rPr>
+    </w:lvl>
+  </w:abstractNum>
+  <w:abstractNum w:abstractNumId="3" w15:restartNumberingAfterBreak="0">
+    <w:nsid w:val="2BA22BA0"/>
+    <w:multiLevelType w:val="hybridMultilevel"/>
+    <w:tmpl w:val="D7F20308"/>
+    <w:lvl w:ilvl="0" w:tplc="0415000F">
+      <w:start w:val="1"/>
+      <w:numFmt w:val="decimal"/>
+      <w:lvlText w:val="%1."/>
+      <w:lvlJc w:val="left"/>
+      <w:pPr>
+        <w:ind w:left="720" w:hanging="360"/>
+      </w:pPr>
+      <w:rPr>
+        <w:rFonts w:hint="default"/>
+      </w:rPr>
+    </w:lvl>
+    <w:lvl w:ilvl="1" w:tplc="04150019" w:tentative="1">
+      <w:start w:val="1"/>
+      <w:numFmt w:val="lowerLetter"/>
+      <w:lvlText w:val="%2."/>
+      <w:lvlJc w:val="left"/>
+      <w:pPr>
+        <w:ind w:left="1440" w:hanging="360"/>
+      </w:pPr>
+    </w:lvl>
+    <w:lvl w:ilvl="2" w:tplc="0415001B" w:tentative="1">
+      <w:start w:val="1"/>
+      <w:numFmt w:val="lowerRoman"/>
+      <w:lvlText w:val="%3."/>
+      <w:lvlJc w:val="right"/>
+      <w:pPr>
+        <w:ind w:left="2160" w:hanging="180"/>
+      </w:pPr>
+    </w:lvl>
+    <w:lvl w:ilvl="3" w:tplc="0415000F" w:tentative="1">
+      <w:start w:val="1"/>
+      <w:numFmt w:val="decimal"/>
+      <w:lvlText w:val="%4."/>
+      <w:lvlJc w:val="left"/>
+      <w:pPr>
+        <w:ind w:left="2880" w:hanging="360"/>
+      </w:pPr>
+    </w:lvl>
+    <w:lvl w:ilvl="4" w:tplc="04150019" w:tentative="1">
+      <w:start w:val="1"/>
+      <w:numFmt w:val="lowerLetter"/>
+      <w:lvlText w:val="%5."/>
+      <w:lvlJc w:val="left"/>
+      <w:pPr>
+        <w:ind w:left="3600" w:hanging="360"/>
+      </w:pPr>
+    </w:lvl>
+    <w:lvl w:ilvl="5" w:tplc="0415001B" w:tentative="1">
+      <w:start w:val="1"/>
+      <w:numFmt w:val="lowerRoman"/>
+      <w:lvlText w:val="%6."/>
+      <w:lvlJc w:val="right"/>
+      <w:pPr>
+        <w:ind w:left="4320" w:hanging="180"/>
+      </w:pPr>
+    </w:lvl>
+    <w:lvl w:ilvl="6" w:tplc="0415000F" w:tentative="1">
+      <w:start w:val="1"/>
+      <w:numFmt w:val="decimal"/>
+      <w:lvlText w:val="%7."/>
+      <w:lvlJc w:val="left"/>
+      <w:pPr>
+        <w:ind w:left="5040" w:hanging="360"/>
+      </w:pPr>
+    </w:lvl>
+    <w:lvl w:ilvl="7" w:tplc="04150019" w:tentative="1">
+      <w:start w:val="1"/>
+      <w:numFmt w:val="lowerLetter"/>
+      <w:lvlText w:val="%8."/>
+      <w:lvlJc w:val="left"/>
+      <w:pPr>
+        <w:ind w:left="5760" w:hanging="360"/>
+      </w:pPr>
+    </w:lvl>
+    <w:lvl w:ilvl="8" w:tplc="0415001B" w:tentative="1">
+      <w:start w:val="1"/>
+      <w:numFmt w:val="lowerRoman"/>
+      <w:lvlText w:val="%9."/>
+      <w:lvlJc w:val="right"/>
+      <w:pPr>
+        <w:ind w:left="6480" w:hanging="180"/>
+      </w:pPr>
+    </w:lvl>
+  </w:abstractNum>
+  <w:num w:numId="1">
+    <w:abstractNumId w:val="3"/>
+  </w:num>
+  <w:num w:numId="2">
+    <w:abstractNumId w:val="1"/>
+  </w:num>
+  <w:num w:numId="3">
+    <w:abstractNumId w:val="2"/>
+  </w:num>
+  <w:num w:numId="4">
+    <w:abstractNumId w:val="0"/>
+  </w:num>
+</w:numbering>
 </file>
 
 <file path=word/styles.xml><?xml version="1.0" encoding="utf-8"?>
@@ -439,6 +2701,17 @@
     <w:semiHidden/>
     <w:unhideWhenUsed/>
   </w:style>
+  <w:style w:type="paragraph" w:styleId="Akapitzlist">
+    <w:name w:val="List Paragraph"/>
+    <w:basedOn w:val="Normalny"/>
+    <w:uiPriority w:val="34"/>
+    <w:qFormat/>
+    <w:rsid w:val="00922B03"/>
+    <w:pPr>
+      <w:ind w:left="720"/>
+      <w:contextualSpacing/>
+    </w:pPr>
+  </w:style>
 </w:styles>
 </file>
 

</xml_diff>